<commit_message>
Add politica, order_number, faq
</commit_message>
<xml_diff>
--- a/temp.docx
+++ b/temp.docx
@@ -295,8 +295,6 @@
               </w:rPr>
               <w:t>e-mail: shadowwod05@gmail.com</w:t>
             </w:r>
-            <w:bookmarkStart w:id="0" w:name="_GoBack"/>
-            <w:bookmarkEnd w:id="0"/>
           </w:p>
         </w:tc>
         <w:tc>
@@ -381,6 +379,38 @@
                 <w:lang w:val="en-US"/>
               </w:rPr>
               <w:t xml:space="preserve"> {{email}}</w:t>
+            </w:r>
+          </w:p>
+          <w:p>
+            <w:pPr>
+              <w:spacing w:after="0" w:line="240" w:lineRule="auto"/>
+              <w:rPr>
+                <w:rFonts w:hint="default"/>
+                <w:lang w:val="en-US"/>
+              </w:rPr>
+            </w:pPr>
+            <w:r>
+              <w:rPr>
+                <w:rFonts w:hint="default"/>
+                <w:lang w:val="ru-RU"/>
+              </w:rPr>
+              <w:t>Номер заказа</w:t>
+            </w:r>
+            <w:r>
+              <w:rPr>
+                <w:rFonts w:hint="default"/>
+                <w:lang w:val="en-US"/>
+              </w:rPr>
+              <w:t>: {{order_number</w:t>
+            </w:r>
+            <w:bookmarkStart w:id="0" w:name="_GoBack"/>
+            <w:bookmarkEnd w:id="0"/>
+            <w:r>
+              <w:rPr>
+                <w:rFonts w:hint="default"/>
+                <w:lang w:val="en-US"/>
+              </w:rPr>
+              <w:t>}}</w:t>
             </w:r>
           </w:p>
         </w:tc>

</xml_diff>